<commit_message>
Valor multiplicado com target
</commit_message>
<xml_diff>
--- a/Projeto Ecommerce.docx
+++ b/Projeto Ecommerce.docx
@@ -9,12 +9,21 @@
           <w:bCs/>
         </w:rPr>
       </w:pPr>
+      <w:proofErr w:type="spellStart"/>
       <w:r>
         <w:rPr>
           <w:b/>
           <w:bCs/>
         </w:rPr>
-        <w:t>Lombok:</w:t>
+        <w:t>Lombok</w:t>
+      </w:r>
+      <w:proofErr w:type="spellEnd"/>
+      <w:r>
+        <w:rPr>
+          <w:b/>
+          <w:bCs/>
+        </w:rPr>
+        <w:t>:</w:t>
       </w:r>
     </w:p>
     <w:p>
@@ -172,12 +181,21 @@
           <w:bCs/>
         </w:rPr>
       </w:pPr>
+      <w:proofErr w:type="spellStart"/>
       <w:r>
         <w:rPr>
           <w:b/>
           <w:bCs/>
         </w:rPr>
-        <w:t>Projections:</w:t>
+        <w:t>Projections</w:t>
+      </w:r>
+      <w:proofErr w:type="spellEnd"/>
+      <w:r>
+        <w:rPr>
+          <w:b/>
+          <w:bCs/>
+        </w:rPr>
+        <w:t>:</w:t>
       </w:r>
     </w:p>
     <w:p>
@@ -248,6 +266,24 @@
         </w:drawing>
       </w:r>
     </w:p>
+    <w:p/>
+    <w:p>
+      <w:r>
+        <w:t>Filtros de busca</w:t>
+      </w:r>
+    </w:p>
+    <w:p>
+      <w:hyperlink r:id="rId9" w:history="1">
+        <w:r>
+          <w:rPr>
+            <w:rStyle w:val="Hyperlink"/>
+          </w:rPr>
+          <w:t>https://www.baeldung.com/spring-jpa-like-queries</w:t>
+        </w:r>
+      </w:hyperlink>
+    </w:p>
+    <w:p/>
+    <w:p/>
     <w:sectPr>
       <w:pgSz w:w="11906" w:h="16838"/>
       <w:pgMar w:top="1440" w:right="1440" w:bottom="1440" w:left="1440" w:header="708" w:footer="708" w:gutter="0"/>

</xml_diff>